<commit_message>
Issue with RPostgres driver but RPostgreSQL and odbc are OK
</commit_message>
<xml_diff>
--- a/040-Load-MIMIC-into-PostgreSQL/_notes.docx
+++ b/040-Load-MIMIC-into-PostgreSQL/_notes.docx
@@ -323,17 +323,26 @@
       </w:r>
       <w:proofErr w:type="spellStart"/>
       <w:r>
+        <w:rPr>
+          <w:rFonts w:ascii="Helvetica" w:hAnsi="Helvetica" w:cs="Helvetica"/>
+          <w:color w:val="333333"/>
+          <w:sz w:val="21"/>
+          <w:szCs w:val="21"/>
+          <w:shd w:val="clear" w:color="auto" w:fill="FFFFFF"/>
+        </w:rPr>
         <w:t>RPostgreSQL</w:t>
       </w:r>
       <w:proofErr w:type="spellEnd"/>
       <w:r>
-        <w:t xml:space="preserve"> CORRECTLY shows dates back to 1800, but DOES NOT ALLOW execution of Postgres SQL chunks in </w:t>
-      </w:r>
-      <w:proofErr w:type="spellStart"/>
-      <w:r>
-        <w:t>RStudio</w:t>
-      </w:r>
-      <w:proofErr w:type="spellEnd"/>
+        <w:rPr>
+          <w:rFonts w:ascii="Helvetica" w:hAnsi="Helvetica" w:cs="Helvetica"/>
+          <w:color w:val="333333"/>
+          <w:sz w:val="21"/>
+          <w:szCs w:val="21"/>
+          <w:shd w:val="clear" w:color="auto" w:fill="FFFFFF"/>
+        </w:rPr>
+        <w:t xml:space="preserve"> CORRECTLY shows dates back to 1800</w:t>
+      </w:r>
       <w:r>
         <w:t>.</w:t>
       </w:r>
@@ -398,21 +407,22 @@
       <w:r>
         <w:t xml:space="preserve">Summary:  </w:t>
       </w:r>
-      <w:bookmarkStart w:id="0" w:name="_GoBack"/>
       <w:proofErr w:type="spellStart"/>
       <w:r>
         <w:t>RPostgres</w:t>
       </w:r>
       <w:proofErr w:type="spellEnd"/>
       <w:r>
-        <w:t xml:space="preserve"> DOES NOT correctly show dates back to 1800 (only to 1969), but ALLOWS execution of SQL chunks.</w:t>
-      </w:r>
-      <w:r>
-        <w:t xml:space="preserve">  </w:t>
-      </w:r>
-      <w:bookmarkEnd w:id="0"/>
-      <w:r>
-        <w:t xml:space="preserve">How to resolve no </w:t>
+        <w:t xml:space="preserve"> DOES NOT correctly show dates back to 1800 (only to 1969</w:t>
+      </w:r>
+      <w:r>
+        <w:t>)</w:t>
+      </w:r>
+      <w:r>
+        <w:t>.</w:t>
+      </w:r>
+      <w:r>
+        <w:t xml:space="preserve">  How to resolve no </w:t>
       </w:r>
       <w:proofErr w:type="spellStart"/>
       <w:r>
@@ -504,18 +514,46 @@
       </w:r>
       <w:proofErr w:type="spellStart"/>
       <w:r>
+        <w:rPr>
+          <w:rFonts w:ascii="Helvetica" w:hAnsi="Helvetica" w:cs="Helvetica"/>
+          <w:color w:val="333333"/>
+          <w:sz w:val="21"/>
+          <w:szCs w:val="21"/>
+          <w:shd w:val="clear" w:color="auto" w:fill="FFFFFF"/>
+        </w:rPr>
         <w:t>odbc</w:t>
       </w:r>
       <w:proofErr w:type="spellEnd"/>
       <w:r>
-        <w:t xml:space="preserve"> CORRECTLY shows dates back to 1800, but DOES NOT ALLOW execution of Postgres SQL chunks in </w:t>
-      </w:r>
-      <w:proofErr w:type="spellStart"/>
-      <w:r>
-        <w:t>RStudio</w:t>
-      </w:r>
-      <w:proofErr w:type="spellEnd"/>
-      <w:r>
+        <w:rPr>
+          <w:rFonts w:ascii="Helvetica" w:hAnsi="Helvetica" w:cs="Helvetica"/>
+          <w:color w:val="333333"/>
+          <w:sz w:val="21"/>
+          <w:szCs w:val="21"/>
+          <w:shd w:val="clear" w:color="auto" w:fill="FFFFFF"/>
+        </w:rPr>
+        <w:t xml:space="preserve"> COR</w:t>
+      </w:r>
+      <w:r>
+        <w:rPr>
+          <w:rFonts w:ascii="Helvetica" w:hAnsi="Helvetica" w:cs="Helvetica"/>
+          <w:color w:val="333333"/>
+          <w:sz w:val="21"/>
+          <w:szCs w:val="21"/>
+          <w:shd w:val="clear" w:color="auto" w:fill="FFFFFF"/>
+        </w:rPr>
+        <w:t>RECTLY shows dates back to 1800</w:t>
+      </w:r>
+      <w:bookmarkStart w:id="0" w:name="_GoBack"/>
+      <w:bookmarkEnd w:id="0"/>
+      <w:r>
+        <w:rPr>
+          <w:rFonts w:ascii="Helvetica" w:hAnsi="Helvetica" w:cs="Helvetica"/>
+          <w:color w:val="333333"/>
+          <w:sz w:val="21"/>
+          <w:szCs w:val="21"/>
+          <w:shd w:val="clear" w:color="auto" w:fill="FFFFFF"/>
+        </w:rPr>
         <w:t>.</w:t>
       </w:r>
     </w:p>

</xml_diff>